<commit_message>
R8 finalized R5 corrected
</commit_message>
<xml_diff>
--- a/Enunciado - TI3.docx
+++ b/Enunciado - TI3.docx
@@ -9,63 +9,61 @@
           <w:rFonts w:ascii="Calibri" w:eastAsia="Calibri" w:hAnsi="Calibri" w:cs="Calibri"/>
         </w:rPr>
       </w:pPr>
-      <w:bookmarkStart w:id="0" w:name="_k7637xdazqek" w:colFirst="0" w:colLast="0"/>
+      <w:r>
+        <w:rPr>
+          <w:rFonts w:ascii="Calibri" w:eastAsia="Calibri" w:hAnsi="Calibri" w:cs="Calibri"/>
+        </w:rPr>
+        <w:t xml:space="preserve">En la unidad 3 de nuestro curso hemos trabajado sobre la aplicación de mecanismos de reutilización como son la </w:t>
+      </w:r>
+      <w:r>
+        <w:rPr>
+          <w:rFonts w:ascii="Calibri" w:eastAsia="Calibri" w:hAnsi="Calibri" w:cs="Calibri"/>
+          <w:b/>
+        </w:rPr>
+        <w:t>herencia</w:t>
+      </w:r>
+      <w:r>
+        <w:rPr>
+          <w:rFonts w:ascii="Calibri" w:eastAsia="Calibri" w:hAnsi="Calibri" w:cs="Calibri"/>
+        </w:rPr>
+        <w:t xml:space="preserve">, </w:t>
+      </w:r>
+      <w:r>
+        <w:rPr>
+          <w:rFonts w:ascii="Calibri" w:eastAsia="Calibri" w:hAnsi="Calibri" w:cs="Calibri"/>
+          <w:b/>
+        </w:rPr>
+        <w:t xml:space="preserve">polimorfismo </w:t>
+      </w:r>
+      <w:r>
+        <w:rPr>
+          <w:rFonts w:ascii="Calibri" w:eastAsia="Calibri" w:hAnsi="Calibri" w:cs="Calibri"/>
+        </w:rPr>
+        <w:t xml:space="preserve">y el uso de </w:t>
+      </w:r>
+      <w:r>
+        <w:rPr>
+          <w:rFonts w:ascii="Calibri" w:eastAsia="Calibri" w:hAnsi="Calibri" w:cs="Calibri"/>
+          <w:b/>
+        </w:rPr>
+        <w:t>interfaces</w:t>
+      </w:r>
+      <w:r>
+        <w:rPr>
+          <w:rFonts w:ascii="Calibri" w:eastAsia="Calibri" w:hAnsi="Calibri" w:cs="Calibri"/>
+        </w:rPr>
+        <w:t xml:space="preserve">. Estas técnicas enriquecen el comportamiento de las clases modeladas como parte de una solución en el diagrama de clases. </w:t>
+      </w:r>
+    </w:p>
+    <w:p>
+      <w:pPr>
+        <w:jc w:val="both"/>
+        <w:rPr>
+          <w:rFonts w:ascii="Calibri" w:eastAsia="Calibri" w:hAnsi="Calibri" w:cs="Calibri"/>
+        </w:rPr>
+      </w:pPr>
+      <w:bookmarkStart w:id="0" w:name="_48iol9tl75vf" w:colFirst="0" w:colLast="0"/>
       <w:bookmarkEnd w:id="0"/>
-      <w:r>
-        <w:rPr>
-          <w:rFonts w:ascii="Calibri" w:eastAsia="Calibri" w:hAnsi="Calibri" w:cs="Calibri"/>
-        </w:rPr>
-        <w:t xml:space="preserve">En la unidad 3 de nuestro curso hemos trabajado sobre la aplicación de mecanismos de reutilización como son la </w:t>
-      </w:r>
-      <w:r>
-        <w:rPr>
-          <w:rFonts w:ascii="Calibri" w:eastAsia="Calibri" w:hAnsi="Calibri" w:cs="Calibri"/>
-          <w:b/>
-        </w:rPr>
-        <w:t>herencia</w:t>
-      </w:r>
-      <w:r>
-        <w:rPr>
-          <w:rFonts w:ascii="Calibri" w:eastAsia="Calibri" w:hAnsi="Calibri" w:cs="Calibri"/>
-        </w:rPr>
-        <w:t xml:space="preserve">, </w:t>
-      </w:r>
-      <w:r>
-        <w:rPr>
-          <w:rFonts w:ascii="Calibri" w:eastAsia="Calibri" w:hAnsi="Calibri" w:cs="Calibri"/>
-          <w:b/>
-        </w:rPr>
-        <w:t xml:space="preserve">polimorfismo </w:t>
-      </w:r>
-      <w:r>
-        <w:rPr>
-          <w:rFonts w:ascii="Calibri" w:eastAsia="Calibri" w:hAnsi="Calibri" w:cs="Calibri"/>
-        </w:rPr>
-        <w:t xml:space="preserve">y el uso de </w:t>
-      </w:r>
-      <w:r>
-        <w:rPr>
-          <w:rFonts w:ascii="Calibri" w:eastAsia="Calibri" w:hAnsi="Calibri" w:cs="Calibri"/>
-          <w:b/>
-        </w:rPr>
-        <w:t>interfaces</w:t>
-      </w:r>
-      <w:r>
-        <w:rPr>
-          <w:rFonts w:ascii="Calibri" w:eastAsia="Calibri" w:hAnsi="Calibri" w:cs="Calibri"/>
-        </w:rPr>
-        <w:t xml:space="preserve">. Estas técnicas enriquecen el comportamiento de las clases modeladas como parte de una solución en el diagrama de clases. </w:t>
-      </w:r>
-    </w:p>
-    <w:p>
-      <w:pPr>
-        <w:jc w:val="both"/>
-        <w:rPr>
-          <w:rFonts w:ascii="Calibri" w:eastAsia="Calibri" w:hAnsi="Calibri" w:cs="Calibri"/>
-        </w:rPr>
-      </w:pPr>
-      <w:bookmarkStart w:id="1" w:name="_48iol9tl75vf" w:colFirst="0" w:colLast="0"/>
-      <w:bookmarkEnd w:id="1"/>
       <w:r>
         <w:rPr>
           <w:rFonts w:ascii="Calibri" w:eastAsia="Calibri" w:hAnsi="Calibri" w:cs="Calibri"/>
@@ -156,8 +154,8 @@
       <w:pPr>
         <w:pStyle w:val="Ttulo3"/>
       </w:pPr>
-      <w:bookmarkStart w:id="2" w:name="_pykilvxfgtur" w:colFirst="0" w:colLast="0"/>
-      <w:bookmarkEnd w:id="2"/>
+      <w:bookmarkStart w:id="1" w:name="_pykilvxfgtur" w:colFirst="0" w:colLast="0"/>
+      <w:bookmarkEnd w:id="1"/>
       <w:r>
         <w:t>Actividades</w:t>
       </w:r>
@@ -585,8 +583,8 @@
           <w:rFonts w:ascii="Calibri" w:eastAsia="Calibri" w:hAnsi="Calibri" w:cs="Calibri"/>
         </w:rPr>
       </w:pPr>
-      <w:bookmarkStart w:id="3" w:name="_jgx47cgqez3e" w:colFirst="0" w:colLast="0"/>
-      <w:bookmarkEnd w:id="3"/>
+      <w:bookmarkStart w:id="2" w:name="_jgx47cgqez3e" w:colFirst="0" w:colLast="0"/>
+      <w:bookmarkEnd w:id="2"/>
     </w:p>
     <w:p>
       <w:pPr>
@@ -1473,8 +1471,8 @@
       <w:pPr>
         <w:pStyle w:val="Ttulo3"/>
       </w:pPr>
-      <w:bookmarkStart w:id="4" w:name="_9rbftha3bzdu" w:colFirst="0" w:colLast="0"/>
-      <w:bookmarkEnd w:id="4"/>
+      <w:bookmarkStart w:id="3" w:name="_9rbftha3bzdu" w:colFirst="0" w:colLast="0"/>
+      <w:bookmarkEnd w:id="3"/>
       <w:r>
         <w:t>Enunciado</w:t>
       </w:r>
@@ -4069,102 +4067,102 @@
       <w:pPr>
         <w:pStyle w:val="Ttulo3"/>
       </w:pPr>
-      <w:bookmarkStart w:id="5" w:name="_titma05jivfz" w:colFirst="0" w:colLast="0"/>
+      <w:bookmarkStart w:id="4" w:name="_titma05jivfz" w:colFirst="0" w:colLast="0"/>
+      <w:bookmarkEnd w:id="4"/>
+      <w:r>
+        <w:t>Entregas</w:t>
+      </w:r>
+    </w:p>
+    <w:p>
+      <w:pPr>
+        <w:jc w:val="both"/>
+        <w:rPr>
+          <w:rFonts w:ascii="Calibri" w:eastAsia="Calibri" w:hAnsi="Calibri" w:cs="Calibri"/>
+        </w:rPr>
+      </w:pPr>
+    </w:p>
+    <w:p>
+      <w:pPr>
+        <w:jc w:val="both"/>
+        <w:rPr>
+          <w:rFonts w:ascii="Calibri" w:eastAsia="Calibri" w:hAnsi="Calibri" w:cs="Calibri"/>
+          <w:b/>
+        </w:rPr>
+      </w:pPr>
+      <w:r>
+        <w:rPr>
+          <w:rFonts w:ascii="Calibri" w:eastAsia="Calibri" w:hAnsi="Calibri" w:cs="Calibri"/>
+          <w:b/>
+        </w:rPr>
+        <w:t>Primera entrega</w:t>
+      </w:r>
+    </w:p>
+    <w:p>
+      <w:pPr>
+        <w:jc w:val="both"/>
+        <w:rPr>
+          <w:rFonts w:ascii="Calibri" w:eastAsia="Calibri" w:hAnsi="Calibri" w:cs="Calibri"/>
+        </w:rPr>
+      </w:pPr>
+      <w:r>
+        <w:rPr>
+          <w:rFonts w:ascii="Calibri" w:eastAsia="Calibri" w:hAnsi="Calibri" w:cs="Calibri"/>
+        </w:rPr>
+        <w:t>Se deben entregar la primera versión del diagrama de clases completo y todos los artefactos de análisis, diseño e implementación que le permitan completar los requerimientos de 1 a 5.</w:t>
+      </w:r>
+    </w:p>
+    <w:p>
+      <w:pPr>
+        <w:jc w:val="both"/>
+        <w:rPr>
+          <w:rFonts w:ascii="Calibri" w:eastAsia="Calibri" w:hAnsi="Calibri" w:cs="Calibri"/>
+        </w:rPr>
+      </w:pPr>
+    </w:p>
+    <w:p>
+      <w:pPr>
+        <w:jc w:val="both"/>
+        <w:rPr>
+          <w:rFonts w:ascii="Calibri" w:eastAsia="Calibri" w:hAnsi="Calibri" w:cs="Calibri"/>
+        </w:rPr>
+      </w:pPr>
+    </w:p>
+    <w:p>
+      <w:pPr>
+        <w:jc w:val="both"/>
+        <w:rPr>
+          <w:rFonts w:ascii="Calibri" w:eastAsia="Calibri" w:hAnsi="Calibri" w:cs="Calibri"/>
+          <w:b/>
+        </w:rPr>
+      </w:pPr>
+      <w:r>
+        <w:rPr>
+          <w:rFonts w:ascii="Calibri" w:eastAsia="Calibri" w:hAnsi="Calibri" w:cs="Calibri"/>
+          <w:b/>
+        </w:rPr>
+        <w:t>Segunda entrega</w:t>
+      </w:r>
+    </w:p>
+    <w:p>
+      <w:pPr>
+        <w:jc w:val="both"/>
+        <w:rPr>
+          <w:rFonts w:ascii="Calibri" w:eastAsia="Calibri" w:hAnsi="Calibri" w:cs="Calibri"/>
+        </w:rPr>
+      </w:pPr>
+      <w:r>
+        <w:rPr>
+          <w:rFonts w:ascii="Calibri" w:eastAsia="Calibri" w:hAnsi="Calibri" w:cs="Calibri"/>
+        </w:rPr>
+        <w:t>Se deben entregar la versión final del diagrama de clases completo y los artefactos de análisis, diseño e implementación que le permitan completar los requerimientos de 6 a 9.</w:t>
+      </w:r>
+    </w:p>
+    <w:p>
+      <w:pPr>
+        <w:pStyle w:val="Ttulo3"/>
+      </w:pPr>
+      <w:bookmarkStart w:id="5" w:name="_364bfdf2ym7z" w:colFirst="0" w:colLast="0"/>
       <w:bookmarkEnd w:id="5"/>
-      <w:r>
-        <w:t>Entregas</w:t>
-      </w:r>
-    </w:p>
-    <w:p>
-      <w:pPr>
-        <w:jc w:val="both"/>
-        <w:rPr>
-          <w:rFonts w:ascii="Calibri" w:eastAsia="Calibri" w:hAnsi="Calibri" w:cs="Calibri"/>
-        </w:rPr>
-      </w:pPr>
-    </w:p>
-    <w:p>
-      <w:pPr>
-        <w:jc w:val="both"/>
-        <w:rPr>
-          <w:rFonts w:ascii="Calibri" w:eastAsia="Calibri" w:hAnsi="Calibri" w:cs="Calibri"/>
-          <w:b/>
-        </w:rPr>
-      </w:pPr>
-      <w:r>
-        <w:rPr>
-          <w:rFonts w:ascii="Calibri" w:eastAsia="Calibri" w:hAnsi="Calibri" w:cs="Calibri"/>
-          <w:b/>
-        </w:rPr>
-        <w:t>Primera entrega</w:t>
-      </w:r>
-    </w:p>
-    <w:p>
-      <w:pPr>
-        <w:jc w:val="both"/>
-        <w:rPr>
-          <w:rFonts w:ascii="Calibri" w:eastAsia="Calibri" w:hAnsi="Calibri" w:cs="Calibri"/>
-        </w:rPr>
-      </w:pPr>
-      <w:r>
-        <w:rPr>
-          <w:rFonts w:ascii="Calibri" w:eastAsia="Calibri" w:hAnsi="Calibri" w:cs="Calibri"/>
-        </w:rPr>
-        <w:t>Se deben entregar la primera versión del diagrama de clases completo y todos los artefactos de análisis, diseño e implementación que le permitan completar los requerimientos de 1 a 5.</w:t>
-      </w:r>
-    </w:p>
-    <w:p>
-      <w:pPr>
-        <w:jc w:val="both"/>
-        <w:rPr>
-          <w:rFonts w:ascii="Calibri" w:eastAsia="Calibri" w:hAnsi="Calibri" w:cs="Calibri"/>
-        </w:rPr>
-      </w:pPr>
-    </w:p>
-    <w:p>
-      <w:pPr>
-        <w:jc w:val="both"/>
-        <w:rPr>
-          <w:rFonts w:ascii="Calibri" w:eastAsia="Calibri" w:hAnsi="Calibri" w:cs="Calibri"/>
-        </w:rPr>
-      </w:pPr>
-    </w:p>
-    <w:p>
-      <w:pPr>
-        <w:jc w:val="both"/>
-        <w:rPr>
-          <w:rFonts w:ascii="Calibri" w:eastAsia="Calibri" w:hAnsi="Calibri" w:cs="Calibri"/>
-          <w:b/>
-        </w:rPr>
-      </w:pPr>
-      <w:r>
-        <w:rPr>
-          <w:rFonts w:ascii="Calibri" w:eastAsia="Calibri" w:hAnsi="Calibri" w:cs="Calibri"/>
-          <w:b/>
-        </w:rPr>
-        <w:t>Segunda entrega</w:t>
-      </w:r>
-    </w:p>
-    <w:p>
-      <w:pPr>
-        <w:jc w:val="both"/>
-        <w:rPr>
-          <w:rFonts w:ascii="Calibri" w:eastAsia="Calibri" w:hAnsi="Calibri" w:cs="Calibri"/>
-        </w:rPr>
-      </w:pPr>
-      <w:r>
-        <w:rPr>
-          <w:rFonts w:ascii="Calibri" w:eastAsia="Calibri" w:hAnsi="Calibri" w:cs="Calibri"/>
-        </w:rPr>
-        <w:t>Se deben entregar la versión final del diagrama de clases completo y los artefactos de análisis, diseño e implementación que le permitan completar los requerimientos de 6 a 9.</w:t>
-      </w:r>
-    </w:p>
-    <w:p>
-      <w:pPr>
-        <w:pStyle w:val="Ttulo3"/>
-      </w:pPr>
-      <w:bookmarkStart w:id="6" w:name="_364bfdf2ym7z" w:colFirst="0" w:colLast="0"/>
-      <w:bookmarkEnd w:id="6"/>
       <w:r>
         <w:lastRenderedPageBreak/>
         <w:t>Sustentación</w:t>

</xml_diff>

<commit_message>
R9 finalized thanks god, next time just put build facebook as a new requirenment
</commit_message>
<xml_diff>
--- a/Enunciado - TI3.docx
+++ b/Enunciado - TI3.docx
@@ -3946,11 +3946,13 @@
         <w:jc w:val="both"/>
         <w:rPr>
           <w:rFonts w:ascii="Calibri" w:eastAsia="Calibri" w:hAnsi="Calibri" w:cs="Calibri"/>
-        </w:rPr>
-      </w:pPr>
-      <w:r>
-        <w:rPr>
-          <w:rFonts w:ascii="Calibri" w:eastAsia="Calibri" w:hAnsi="Calibri" w:cs="Calibri"/>
+          <w:highlight w:val="yellow"/>
+        </w:rPr>
+      </w:pPr>
+      <w:r>
+        <w:rPr>
+          <w:rFonts w:ascii="Calibri" w:eastAsia="Calibri" w:hAnsi="Calibri" w:cs="Calibri"/>
+          <w:highlight w:val="yellow"/>
         </w:rPr>
         <w:t>Para cada tipo de audio, canciones y podcast, informar el acumulado total de reproducciones en toda la plataforma.</w:t>
       </w:r>
@@ -3964,11 +3966,13 @@
         <w:jc w:val="both"/>
         <w:rPr>
           <w:rFonts w:ascii="Calibri" w:eastAsia="Calibri" w:hAnsi="Calibri" w:cs="Calibri"/>
-        </w:rPr>
-      </w:pPr>
-      <w:r>
-        <w:rPr>
-          <w:rFonts w:ascii="Calibri" w:eastAsia="Calibri" w:hAnsi="Calibri" w:cs="Calibri"/>
+          <w:highlight w:val="yellow"/>
+        </w:rPr>
+      </w:pPr>
+      <w:r>
+        <w:rPr>
+          <w:rFonts w:ascii="Calibri" w:eastAsia="Calibri" w:hAnsi="Calibri" w:cs="Calibri"/>
+          <w:highlight w:val="yellow"/>
         </w:rPr>
         <w:t>Informar el género de canción más escuchado en toda la plataforma y su número de reproducciones.</w:t>
       </w:r>
@@ -3982,11 +3986,13 @@
         <w:jc w:val="both"/>
         <w:rPr>
           <w:rFonts w:ascii="Calibri" w:eastAsia="Calibri" w:hAnsi="Calibri" w:cs="Calibri"/>
-        </w:rPr>
-      </w:pPr>
-      <w:r>
-        <w:rPr>
-          <w:rFonts w:ascii="Calibri" w:eastAsia="Calibri" w:hAnsi="Calibri" w:cs="Calibri"/>
+          <w:highlight w:val="yellow"/>
+        </w:rPr>
+      </w:pPr>
+      <w:r>
+        <w:rPr>
+          <w:rFonts w:ascii="Calibri" w:eastAsia="Calibri" w:hAnsi="Calibri" w:cs="Calibri"/>
+          <w:highlight w:val="yellow"/>
         </w:rPr>
         <w:t>Informar la categoría de podcast más escuchada en toda la plataforma y su número de reproducciones.</w:t>
       </w:r>

</xml_diff>